<commit_message>
test branch modified word file
</commit_message>
<xml_diff>
--- a/word.docx
+++ b/word.docx
@@ -7,16 +7,25 @@
         <w:t>T</w:t>
       </w:r>
       <w:r>
-        <w:t>his is a word file as test</w:t>
+        <w:t xml:space="preserve">his is a </w:t>
       </w:r>
+      <w:r>
+        <w:t xml:space="preserve">new </w:t>
+      </w:r>
+      <w:r>
+        <w:t xml:space="preserve">word file </w:t>
+      </w:r>
+      <w:r>
+        <w:t>to test multiply branch</w:t>
+      </w:r>
+      <w:bookmarkStart w:id="0" w:name="_GoBack"/>
+      <w:bookmarkEnd w:id="0"/>
       <w:r>
         <w:rPr>
           <w:rFonts w:hint="eastAsia"/>
         </w:rPr>
         <w:t>。</w:t>
       </w:r>
-      <w:bookmarkStart w:id="0" w:name="_GoBack"/>
-      <w:bookmarkEnd w:id="0"/>
     </w:p>
     <w:sectPr>
       <w:pgSz w:w="11906" w:h="16838"/>

</xml_diff>